<commit_message>
Updated JSON input and output files
</commit_message>
<xml_diff>
--- a/lib/M2code/ReverseEngineering/NotesforInputJSONFiles.docx
+++ b/lib/M2code/ReverseEngineering/NotesforInputJSONFiles.docx
@@ -12,7 +12,21 @@
         <w:rPr>
           <w:b/>
         </w:rPr>
-        <w:t>Jason format input file:</w:t>
+        <w:t>J</w:t>
+      </w:r>
+      <w:r>
+        <w:rPr>
+          <w:b/>
+        </w:rPr>
+        <w:t>SON</w:t>
+      </w:r>
+      <w:bookmarkStart w:id="0" w:name="_GoBack"/>
+      <w:bookmarkEnd w:id="0"/>
+      <w:r>
+        <w:rPr>
+          <w:b/>
+        </w:rPr>
+        <w:t xml:space="preserve"> format input file:</w:t>
       </w:r>
       <w:r>
         <w:rPr>
@@ -36,21 +50,8 @@
         <w:t xml:space="preserve">“Task”: </w:t>
       </w:r>
       <w:r>
-        <w:t>to describe the task in hand, we consider three sub-</w:t>
-      </w:r>
-      <w:proofErr w:type="spellStart"/>
-      <w:r>
-        <w:t>hashtables</w:t>
-      </w:r>
-      <w:proofErr w:type="spellEnd"/>
-      <w:r>
-        <w:t>: “type”, “input” and “</w:t>
-      </w:r>
-      <w:proofErr w:type="spellStart"/>
-      <w:r>
-        <w:t>method”</w:t>
-      </w:r>
-      <w:proofErr w:type="spellEnd"/>
+        <w:t>to describe the task in hand, we consider three sub-hashtables: “type”, “input” and “method”</w:t>
+      </w:r>
     </w:p>
     <w:p/>
     <w:p>
@@ -58,58 +59,22 @@
         <w:rPr>
           <w:b/>
         </w:rPr>
-        <w:t>“</w:t>
-      </w:r>
-      <w:proofErr w:type="gramStart"/>
+        <w:t xml:space="preserve">“type”: </w:t>
+      </w:r>
+      <w:r>
+        <w:t xml:space="preserve">this is the type of problem we are addressing. In this case is </w:t>
+      </w:r>
+      <w:r>
+        <w:t>"reverseEngineering"</w:t>
+      </w:r>
+    </w:p>
+    <w:p/>
+    <w:p>
       <w:r>
         <w:rPr>
           <w:b/>
         </w:rPr>
-        <w:t>type</w:t>
-      </w:r>
-      <w:proofErr w:type="gramEnd"/>
-      <w:r>
-        <w:rPr>
-          <w:b/>
-        </w:rPr>
-        <w:t xml:space="preserve">”: </w:t>
-      </w:r>
-      <w:r>
-        <w:t xml:space="preserve">this is the type of problem we are addressing. In this case is </w:t>
-      </w:r>
-      <w:r>
-        <w:t>"</w:t>
-      </w:r>
-      <w:proofErr w:type="spellStart"/>
-      <w:r>
-        <w:t>reverseEngineering</w:t>
-      </w:r>
-      <w:proofErr w:type="spellEnd"/>
-      <w:r>
-        <w:t>"</w:t>
-      </w:r>
-    </w:p>
-    <w:p/>
-    <w:p>
-      <w:r>
-        <w:rPr>
-          <w:b/>
-        </w:rPr>
-        <w:t>“</w:t>
-      </w:r>
-      <w:proofErr w:type="gramStart"/>
-      <w:r>
-        <w:rPr>
-          <w:b/>
-        </w:rPr>
-        <w:t>input</w:t>
-      </w:r>
-      <w:proofErr w:type="gramEnd"/>
-      <w:r>
-        <w:rPr>
-          <w:b/>
-        </w:rPr>
-        <w:t xml:space="preserve">”: </w:t>
+        <w:t xml:space="preserve">“input”: </w:t>
       </w:r>
       <w:r>
         <w:t>here we introduce the general input data that any PDS reverse engineering problem will need, namely: Number of variables, Characteristic of polynomial ring and the list of input time series:</w:t>
@@ -137,15 +102,7 @@
         </w:numPr>
       </w:pPr>
       <w:r>
-        <w:t>Number of variables indicated as “</w:t>
-      </w:r>
-      <w:proofErr w:type="spellStart"/>
-      <w:r>
-        <w:t>numberVariables</w:t>
-      </w:r>
-      <w:proofErr w:type="spellEnd"/>
-      <w:r>
-        <w:t>”. This is a non-zero positive integer number.</w:t>
+        <w:t>Number of variables indicated as “numberVariables”. This is a non-zero positive integer number.</w:t>
       </w:r>
     </w:p>
     <w:p>
@@ -157,15 +114,7 @@
         </w:numPr>
       </w:pPr>
       <w:r>
-        <w:t>The cardinality of the field for the PDSs. This is indicated as “</w:t>
-      </w:r>
-      <w:proofErr w:type="spellStart"/>
-      <w:r>
-        <w:t>fieldCardinality</w:t>
-      </w:r>
-      <w:proofErr w:type="spellEnd"/>
-      <w:r>
-        <w:t>”. At the moment this has to be a prime number.</w:t>
+        <w:t>The cardinality of the field for the PDSs. This is indicated as “fieldCardinality”. At the moment this has to be a prime number.</w:t>
       </w:r>
     </w:p>
     <w:p>
@@ -177,15 +126,7 @@
         </w:numPr>
       </w:pPr>
       <w:r>
-        <w:t>The input time series data indicated as “</w:t>
-      </w:r>
-      <w:proofErr w:type="spellStart"/>
-      <w:r>
-        <w:t>timeSeriesData</w:t>
-      </w:r>
-      <w:proofErr w:type="spellEnd"/>
-      <w:r>
-        <w:t>”.</w:t>
+        <w:t>The input time series data indicated as “timeSeriesData”.</w:t>
       </w:r>
     </w:p>
     <w:p>
@@ -197,17 +138,7 @@
         </w:numPr>
       </w:pPr>
       <w:r>
-        <w:t>“</w:t>
-      </w:r>
-      <w:proofErr w:type="spellStart"/>
-      <w:proofErr w:type="gramStart"/>
-      <w:r>
-        <w:t>timeSeriesData</w:t>
-      </w:r>
-      <w:proofErr w:type="spellEnd"/>
-      <w:proofErr w:type="gramEnd"/>
-      <w:r>
-        <w:t xml:space="preserve">” it is organized as an array of time series data. </w:t>
+        <w:t xml:space="preserve">“timeSeriesData” it is organized as an array of time series data. </w:t>
       </w:r>
     </w:p>
     <w:p>
@@ -243,15 +174,7 @@
         </w:numPr>
       </w:pPr>
       <w:r>
-        <w:t xml:space="preserve">The actual time series data. This is represented as a matrix were columns represent the </w:t>
-      </w:r>
-      <w:proofErr w:type="gramStart"/>
-      <w:r>
-        <w:t>variables  and</w:t>
-      </w:r>
-      <w:proofErr w:type="gramEnd"/>
-      <w:r>
-        <w:t xml:space="preserve"> rows are the ordered time steps.</w:t>
+        <w:t>The actual time series data. This is represented as a matrix were columns represent the variables  and rows are the ordered time steps.</w:t>
       </w:r>
     </w:p>
     <w:p>
@@ -275,15 +198,7 @@
         </w:numPr>
       </w:pPr>
       <w:r>
-        <w:t>“</w:t>
-      </w:r>
-      <w:proofErr w:type="gramStart"/>
-      <w:r>
-        <w:t>index</w:t>
-      </w:r>
-      <w:proofErr w:type="gramEnd"/>
-      <w:r>
-        <w:t>” this used for Knockout data to specify which variable is knocked out. For example if the 3</w:t>
+        <w:t>“index” this used for Knockout data to specify which variable is knocked out. For example if the 3</w:t>
       </w:r>
       <w:r>
         <w:rPr>
@@ -292,31 +207,7 @@
         <w:t>rd</w:t>
       </w:r>
       <w:r>
-        <w:t xml:space="preserve"> variable is knocked out, then we write the as “index”: [3]. Notice that we can have in one experiment more than one variable knocked </w:t>
-      </w:r>
-      <w:proofErr w:type="gramStart"/>
-      <w:r>
-        <w:t>out .</w:t>
-      </w:r>
-      <w:proofErr w:type="gramEnd"/>
-      <w:r>
-        <w:t xml:space="preserve"> For example, if variables 4 and 5 are knocked out, then we describe such KO experiment as “index”: [4,5]. When we refer to </w:t>
-      </w:r>
-      <w:proofErr w:type="spellStart"/>
-      <w:r>
-        <w:t>wildtype</w:t>
-      </w:r>
-      <w:proofErr w:type="spellEnd"/>
-      <w:r>
-        <w:t xml:space="preserve"> data, we simply write an </w:t>
-      </w:r>
-      <w:proofErr w:type="spellStart"/>
-      <w:r>
-        <w:t>empty“index</w:t>
-      </w:r>
-      <w:proofErr w:type="spellEnd"/>
-      <w:r>
-        <w:t>”: [].</w:t>
+        <w:t xml:space="preserve"> variable is knocked out, then we write the as “index”: [3]. Notice that we can have in one experiment more than one variable knocked out . For example, if variables 4 and 5 are knocked out, then we describe such KO experiment as “index”: [4,5]. When we refer to wildtype data, we simply write an empty“index”: [].</w:t>
       </w:r>
     </w:p>
     <w:p/>
@@ -325,21 +216,7 @@
         <w:rPr>
           <w:b/>
         </w:rPr>
-        <w:t>“</w:t>
-      </w:r>
-      <w:proofErr w:type="gramStart"/>
-      <w:r>
-        <w:rPr>
-          <w:b/>
-        </w:rPr>
-        <w:t>method</w:t>
-      </w:r>
-      <w:proofErr w:type="gramEnd"/>
-      <w:r>
-        <w:rPr>
-          <w:b/>
-        </w:rPr>
-        <w:t xml:space="preserve">”: </w:t>
+        <w:t xml:space="preserve">“method”: </w:t>
       </w:r>
       <w:r>
         <w:t>here is were we describe each one of our methods</w:t>
@@ -355,15 +232,7 @@
         </w:numPr>
       </w:pPr>
       <w:r>
-        <w:t>"</w:t>
-      </w:r>
-      <w:proofErr w:type="gramStart"/>
-      <w:r>
-        <w:t>id</w:t>
-      </w:r>
-      <w:proofErr w:type="gramEnd"/>
-      <w:r>
-        <w:t>": "REACT", this will be the unique identifier of each reverse engineering method.</w:t>
+        <w:t>"id": "REACT", this will be the unique identifier of each reverse engineering method.</w:t>
       </w:r>
     </w:p>
     <w:p>
@@ -375,21 +244,14 @@
         </w:numPr>
       </w:pPr>
       <w:r>
-        <w:t>"</w:t>
-      </w:r>
-      <w:proofErr w:type="gramStart"/>
-      <w:r>
-        <w:t>description</w:t>
-      </w:r>
-      <w:proofErr w:type="gramEnd"/>
+        <w:t>"description</w:t>
+      </w:r>
       <w:r>
         <w:t xml:space="preserve">": "evolutionary algorithm", </w:t>
       </w:r>
       <w:r>
         <w:t>this will be a brief description of the reverse engineering in question</w:t>
       </w:r>
-      <w:bookmarkStart w:id="0" w:name="_GoBack"/>
-      <w:bookmarkEnd w:id="0"/>
     </w:p>
     <w:p>
       <w:pPr>
@@ -400,16 +262,11 @@
         </w:numPr>
       </w:pPr>
       <w:r>
-        <w:t>"</w:t>
-      </w:r>
-      <w:proofErr w:type="gramStart"/>
-      <w:r>
-        <w:t>parameter</w:t>
+        <w:t>"parameter</w:t>
       </w:r>
       <w:r>
         <w:t>s</w:t>
       </w:r>
-      <w:proofErr w:type="gramEnd"/>
       <w:r>
         <w:t>": ["your parameter 1","your parameter 2"]</w:t>
       </w:r>

</xml_diff>